<commit_message>
Update ML-RE2 Milestone4 Report by Richa Padhi & Theertha Bharathan.docx
</commit_message>
<xml_diff>
--- a/Documentation/ML-RE2 Milestone4 Report by Richa Padhi & Theertha Bharathan.docx
+++ b/Documentation/ML-RE2 Milestone4 Report by Richa Padhi & Theertha Bharathan.docx
@@ -1922,14 +1922,73 @@
           <w:rFonts w:cs="Times New Roman"/>
           <w:szCs w:val="20"/>
         </w:rPr>
-        <w:t>Continuing from our foundational research, we delve into advanced machine learning techniques to heighten the precision of first echo detection in ultrasonic sensors. Our integrated approach encompasses Convolutional Neural Networks (CNN) for their prowess in signal processing, Random Forests for their robust classification capabilities, and XGBoost for its efficiency and performance in predictive modelling. This trifecta of machine learning models aims to set a new benchmark in echo detection accuracy, vital for applications in navigation, safety systems, and beyond</w:t>
-      </w:r>
-      <w:r>
-        <w:rPr>
-          <w:rFonts w:cs="Times New Roman"/>
-          <w:szCs w:val="20"/>
-        </w:rPr>
-        <w:t>.</w:t>
+        <w:t xml:space="preserve">Building upon the bedrock of our initial investigations, this research extends into the realm of sophisticated machine learning methodologies to elevate the acuity of first echo detection within ultrasonic sensor systems. Our holistic strategy encompasses an ensemble of machine learning models, each selected for their distinct strengths and collective synergy. We employ Convolutional Neural Networks (CNN) to leverage their exceptional signal processing capabilities, pivotal for discerning patterns within intricate data structures. Random Forests are incorporated for their esteemed robustness in classification tasks, offering reliability and resilience in diverse conditions. Lastly, XGBoost is integrated for its streamlined efficiency and formidable prowess in predictive </w:t>
+      </w:r>
+      <w:proofErr w:type="spellStart"/>
+      <w:r>
+        <w:rPr>
+          <w:rFonts w:cs="Times New Roman"/>
+          <w:szCs w:val="20"/>
+        </w:rPr>
+        <w:t>modeling</w:t>
+      </w:r>
+      <w:proofErr w:type="spellEnd"/>
+      <w:r>
+        <w:rPr>
+          <w:rFonts w:cs="Times New Roman"/>
+          <w:szCs w:val="20"/>
+        </w:rPr>
+        <w:t>, providing a swift yet powerful analytical engine.</w:t>
+      </w:r>
+    </w:p>
+    <w:p>
+      <w:pPr>
+        <w:ind w:firstLine="360"/>
+        <w:jc w:val="both"/>
+        <w:rPr>
+          <w:rFonts w:cs="Times New Roman"/>
+          <w:szCs w:val="20"/>
+        </w:rPr>
+      </w:pPr>
+      <w:r>
+        <w:rPr>
+          <w:rFonts w:cs="Times New Roman"/>
+          <w:szCs w:val="20"/>
+        </w:rPr>
+        <w:t>Our aim is to surpass existing standards in echo detection fidelity, a critical component for an array of applications ranging from autonomous navigation to intricate safety mechanisms. Key to our approach is the enhancement of first echo precision by meticulously searching for the maximum peak within designated time windows—windows that are intelligently delineated by our machine learning models. This advanced technique ensures that our system not only identifies the presence of an echo but also pinpoints its most prominent feature with unparalleled accuracy.</w:t>
+      </w:r>
+    </w:p>
+    <w:p>
+      <w:pPr>
+        <w:ind w:firstLine="360"/>
+        <w:jc w:val="both"/>
+        <w:rPr>
+          <w:rFonts w:cs="Times New Roman"/>
+          <w:szCs w:val="20"/>
+        </w:rPr>
+      </w:pPr>
+      <w:r>
+        <w:rPr>
+          <w:rFonts w:cs="Times New Roman"/>
+          <w:szCs w:val="20"/>
+        </w:rPr>
+        <w:t xml:space="preserve">To validate our methodology and reinforce our findings, we plan to revisit and refine our experiment, focusing on dataset #3. This dataset will serve as a new proving ground for our enhanced detection algorithm, where we anticipate observing substantial improvements in performance metrics. Through this iterative process of experimentation and refinement, our research </w:t>
+      </w:r>
+      <w:proofErr w:type="spellStart"/>
+      <w:r>
+        <w:rPr>
+          <w:rFonts w:cs="Times New Roman"/>
+          <w:szCs w:val="20"/>
+        </w:rPr>
+        <w:t>endeavors</w:t>
+      </w:r>
+      <w:proofErr w:type="spellEnd"/>
+      <w:r>
+        <w:rPr>
+          <w:rFonts w:cs="Times New Roman"/>
+          <w:szCs w:val="20"/>
+        </w:rPr>
+        <w:t xml:space="preserve"> to make significant contributions to the field, pushing the boundaries of what is possible with ultrasonic sensor technology and echo detection.</w:t>
       </w:r>
     </w:p>
     <w:bookmarkEnd w:id="1"/>
@@ -2213,6 +2272,7 @@
           <w:color w:val="000000" w:themeColor="text1"/>
           <w:szCs w:val="20"/>
         </w:rPr>
+        <w:lastRenderedPageBreak/>
         <w:t xml:space="preserve">CNNs use a variation of multilayer </w:t>
       </w:r>
       <w:proofErr w:type="spellStart"/>
@@ -2388,7 +2448,6 @@
           <w:rFonts w:cs="Times New Roman"/>
           <w:szCs w:val="20"/>
         </w:rPr>
-        <w:lastRenderedPageBreak/>
         <w:t>Random Forest</w:t>
       </w:r>
       <w:r>
@@ -2732,7 +2791,15 @@
           <w:rFonts w:cs="Times New Roman"/>
           <w:szCs w:val="20"/>
         </w:rPr>
-        <w:t>The core of XGBoost lies in its ability to perform parallel tree boosting, which significantly speeds up the learning process. Unlike traditional gradient boosting methods, XGBoost incorporates techniques such as regularization and auto-pruning to enhance model performance and prevent overfitting. Regularization helps control the model's complexity, reducing the risk of overfitting, while auto-pruning stops the growth of trees when they no longer contribute to the overall prediction accuracy, ensuring a compact</w:t>
+        <w:t xml:space="preserve">The core of XGBoost lies in its ability to perform parallel tree boosting, which significantly speeds up the learning process. Unlike traditional gradient boosting methods, XGBoost incorporates techniques such as regularization and auto-pruning to enhance model performance and prevent overfitting. Regularization helps control the model's complexity, reducing the risk of overfitting, while auto-pruning stops the growth of trees when they no longer contribute to the overall prediction accuracy, ensuring a </w:t>
+      </w:r>
+      <w:r>
+        <w:rPr>
+          <w:rFonts w:cs="Times New Roman"/>
+          <w:szCs w:val="20"/>
+        </w:rPr>
+        <w:lastRenderedPageBreak/>
+        <w:t>compact</w:t>
       </w:r>
       <w:r>
         <w:rPr>
@@ -2964,7 +3031,6 @@
           <w:color w:val="auto"/>
           <w:szCs w:val="20"/>
         </w:rPr>
-        <w:lastRenderedPageBreak/>
         <w:t>IMPLEMENTATION</w:t>
       </w:r>
     </w:p>
@@ -3245,10 +3311,7 @@
       </w:r>
       <w:proofErr w:type="spellEnd"/>
       <w:r>
-        <w:t xml:space="preserve">, to hold binary labels for each signal across all the windows. This matrix has as many rows as there are signals (determined by </w:t>
-      </w:r>
-      <w:r>
-        <w:t xml:space="preserve">the length of </w:t>
+        <w:t xml:space="preserve">, to hold binary labels for each signal across all the windows. This matrix has as many rows as there are signals (determined by the length of </w:t>
       </w:r>
       <w:proofErr w:type="spellStart"/>
       <w:r>
@@ -3288,6 +3351,7 @@
         <w:jc w:val="both"/>
       </w:pPr>
       <w:r>
+        <w:lastRenderedPageBreak/>
         <w:t xml:space="preserve">Once the appropriate window for a peak is identified, the function sets the corresponding element in the label matrix to 1. This indicates that within this </w:t>
       </w:r>
       <w:proofErr w:type="gramStart"/>
@@ -3826,7 +3890,6 @@
           <w:b/>
           <w:bCs/>
         </w:rPr>
-        <w:lastRenderedPageBreak/>
         <w:t>Parameter Grid Setup:</w:t>
       </w:r>
       <w:r>
@@ -4190,6 +4253,7 @@
         <w:t xml:space="preserve">suggesting good performance across all classes while </w:t>
       </w:r>
       <w:r>
+        <w:lastRenderedPageBreak/>
         <w:t>considering the number of instances (support) in each class.</w:t>
       </w:r>
       <w:r>
@@ -4418,7 +4482,6 @@
           <w:rFonts w:cs="Times New Roman"/>
           <w:szCs w:val="20"/>
         </w:rPr>
-        <w:lastRenderedPageBreak/>
         <w:t>XGBoost</w:t>
       </w:r>
       <w:r>
@@ -4673,6 +4736,7 @@
           <w:b/>
           <w:bCs/>
         </w:rPr>
+        <w:lastRenderedPageBreak/>
         <w:t>Feature Engineering</w:t>
       </w:r>
       <w:r>
@@ -5209,7 +5273,6 @@
                         <w:sz w:val="18"/>
                         <w:szCs w:val="20"/>
                       </w:rPr>
-                      <w:lastRenderedPageBreak/>
                       <w:t xml:space="preserve">[6] </w:t>
                     </w:r>
                   </w:p>

</xml_diff>